<commit_message>
sign-in firebase user created
</commit_message>
<xml_diff>
--- a/Presentation Outline.docx
+++ b/Presentation Outline.docx
@@ -288,39 +288,39 @@
       </w:r>
       <w:proofErr w:type="gramEnd"/>
       <w:r>
-        <w:t xml:space="preserve"> and t</w:t>
+        <w:t xml:space="preserve"> and to show the markers that are necessary to indicate the largest hospitals in each country.</w:t>
+      </w:r>
+    </w:p>
+    <w:p/>
+    <w:p>
+      <w:r>
+        <w:rPr>
+          <w:b/>
+        </w:rPr>
+        <w:t xml:space="preserve">Improvements: </w:t>
+      </w:r>
+      <w:r>
+        <w:t xml:space="preserve">We would love to compare each country to each other based on WHO data to create an accurate rankings system for each country. We would add more relevant health data to google maps </w:t>
+      </w:r>
+      <w:r>
+        <w:t xml:space="preserve">to help people search for alternative health resources. Additionally, we would clean our </w:t>
+      </w:r>
+      <w:proofErr w:type="spellStart"/>
+      <w:r>
+        <w:t>javascript</w:t>
+      </w:r>
+      <w:proofErr w:type="spellEnd"/>
+      <w:r>
+        <w:t xml:space="preserve"> to create functions to avoid repetitive tasks and code lines.</w:t>
+      </w:r>
+      <w:r>
+        <w:t xml:space="preserve"> We would like to limit the number of countries shown on the web page (instead of prepending each search).</w:t>
       </w:r>
       <w:bookmarkStart w:id="0" w:name="_GoBack"/>
       <w:bookmarkEnd w:id="0"/>
-      <w:r>
-        <w:t>o show the markers that are necessary to indicate the largest hospitals in each country.</w:t>
-      </w:r>
     </w:p>
     <w:p/>
     <w:p>
-      <w:r>
-        <w:rPr>
-          <w:b/>
-        </w:rPr>
-        <w:t xml:space="preserve">Improvements: </w:t>
-      </w:r>
-      <w:r>
-        <w:t xml:space="preserve">We would love to compare each country to each other based on WHO data to create an accurate rankings system for each country. We would add more relevant health data to google maps </w:t>
-      </w:r>
-      <w:r>
-        <w:t xml:space="preserve">to help people search for alternative health resources. Additionally, we would clean our </w:t>
-      </w:r>
-      <w:proofErr w:type="spellStart"/>
-      <w:r>
-        <w:t>javascript</w:t>
-      </w:r>
-      <w:proofErr w:type="spellEnd"/>
-      <w:r>
-        <w:t xml:space="preserve"> to create functions to avoid repetitive tasks and code lines.</w:t>
-      </w:r>
-    </w:p>
-    <w:p/>
-    <w:p>
       <w:pPr>
         <w:rPr>
           <w:u w:val="single"/>
@@ -330,7 +330,6 @@
         <w:rPr>
           <w:u w:val="single"/>
         </w:rPr>
-        <w:lastRenderedPageBreak/>
         <w:t xml:space="preserve">Presentation </w:t>
       </w:r>
       <w:proofErr w:type="spellStart"/>

</xml_diff>

<commit_message>
update presenation outline in word
</commit_message>
<xml_diff>
--- a/Presentation Outline.docx
+++ b/Presentation Outline.docx
@@ -173,10 +173,10 @@
         <w:t>Mathew was responsible for the WHO Global Health API, gaining its raw data and processing it for our web use. Jordan was responsible for setting up the firebase database</w:t>
       </w:r>
       <w:r>
-        <w:t>, login authentication,</w:t>
-      </w:r>
-      <w:r>
-        <w:t xml:space="preserve"> and search </w:t>
+        <w:t xml:space="preserve"> </w:t>
+      </w:r>
+      <w:r>
+        <w:t xml:space="preserve">and search </w:t>
       </w:r>
       <w:r>
         <w:t>bar</w:t>
@@ -290,6 +290,9 @@
       <w:r>
         <w:t xml:space="preserve"> and to show the markers that are necessary to indicate the largest hospitals in each country.</w:t>
       </w:r>
+      <w:r>
+        <w:t xml:space="preserve"> Additional challenges included setting up log-in authentication through google. </w:t>
+      </w:r>
     </w:p>
     <w:p/>
     <w:p>
@@ -314,12 +317,21 @@
         <w:t xml:space="preserve"> to create functions to avoid repetitive tasks and code lines.</w:t>
       </w:r>
       <w:r>
-        <w:t xml:space="preserve"> We would like to limit the number of countries shown on the web page (instead of prepending each search).</w:t>
-      </w:r>
+        <w:t xml:space="preserve"> We would like to limit the number of countries shown </w:t>
+      </w:r>
+      <w:r>
+        <w:lastRenderedPageBreak/>
+        <w:t>on the web page (instead of prepending each search).</w:t>
+      </w:r>
+      <w:r>
+        <w:t xml:space="preserve"> We would like to include log in authentication to save specific user data. We would like to save the past searches of each user and paste that to the user interface instead of using the past searches from all users.</w:t>
+      </w:r>
+    </w:p>
+    <w:p/>
+    <w:p>
       <w:bookmarkStart w:id="0" w:name="_GoBack"/>
       <w:bookmarkEnd w:id="0"/>
     </w:p>
-    <w:p/>
     <w:p>
       <w:pPr>
         <w:rPr>

</xml_diff>